<commit_message>
Added final version of paper, along with a pdf version
</commit_message>
<xml_diff>
--- a/docs/shalloc paper.docx
+++ b/docs/shalloc paper.docx
@@ -12,6 +12,8 @@
           <w:szCs w:val="36"/>
         </w:rPr>
       </w:pPr>
+      <w:proofErr w:type="spellStart"/>
+      <w:proofErr w:type="gramStart"/>
       <w:r>
         <w:rPr>
           <w:b/>
@@ -20,6 +22,8 @@
         </w:rPr>
         <w:t>shalloc</w:t>
       </w:r>
+      <w:proofErr w:type="spellEnd"/>
+      <w:proofErr w:type="gramEnd"/>
       <w:r>
         <w:rPr>
           <w:b/>
@@ -56,7 +60,17 @@
     </w:p>
     <w:p>
       <w:r>
-        <w:t>Using a heap that is shared amongst threads has safety and security implications. shalloc tackle</w:t>
+        <w:t xml:space="preserve">Using a heap that is shared amongst threads has safety and security implications. </w:t>
+      </w:r>
+      <w:proofErr w:type="spellStart"/>
+      <w:proofErr w:type="gramStart"/>
+      <w:r>
+        <w:t>shalloc</w:t>
+      </w:r>
+      <w:proofErr w:type="spellEnd"/>
+      <w:proofErr w:type="gramEnd"/>
+      <w:r>
+        <w:t xml:space="preserve"> tackle</w:t>
       </w:r>
       <w:r>
         <w:t>s</w:t>
@@ -225,8 +239,6 @@
       <w:r>
         <w:t>d is immediately accessible to all</w:t>
       </w:r>
-      <w:bookmarkStart w:id="0" w:name="_GoBack"/>
-      <w:bookmarkEnd w:id="0"/>
       <w:r>
         <w:t xml:space="preserve"> processes in the group.</w:t>
       </w:r>
@@ -302,14 +314,27 @@
       <w:r>
         <w:t xml:space="preserve">Figure </w:t>
       </w:r>
-      <w:fldSimple w:instr=" SEQ Figure \* ARABIC ">
-        <w:r>
-          <w:rPr>
-            <w:noProof/>
-          </w:rPr>
-          <w:t>1</w:t>
-        </w:r>
-      </w:fldSimple>
+      <w:r>
+        <w:fldChar w:fldCharType="begin"/>
+      </w:r>
+      <w:r>
+        <w:instrText xml:space="preserve"> SEQ Figure \* ARABIC </w:instrText>
+      </w:r>
+      <w:r>
+        <w:fldChar w:fldCharType="separate"/>
+      </w:r>
+      <w:r>
+        <w:rPr>
+          <w:noProof/>
+        </w:rPr>
+        <w:t>1</w:t>
+      </w:r>
+      <w:r>
+        <w:rPr>
+          <w:noProof/>
+        </w:rPr>
+        <w:fldChar w:fldCharType="end"/>
+      </w:r>
       <w:r>
         <w:t xml:space="preserve"> Basic Block Diagram</w:t>
       </w:r>
@@ -327,7 +352,15 @@
     </w:p>
     <w:p>
       <w:r>
-        <w:t xml:space="preserve">A library called shalloclib is defined that hides the details of the implementation from the programmer. It comprises of </w:t>
+        <w:t xml:space="preserve">A library called </w:t>
+      </w:r>
+      <w:proofErr w:type="spellStart"/>
+      <w:r>
+        <w:t>shalloclib</w:t>
+      </w:r>
+      <w:proofErr w:type="spellEnd"/>
+      <w:r>
+        <w:t xml:space="preserve"> is defined that hides the details of the implementation from the programmer. It comprises of </w:t>
       </w:r>
       <w:r>
         <w:t>two</w:t>
@@ -339,20 +372,38 @@
         <w:t>es</w:t>
       </w:r>
       <w:r>
-        <w:t xml:space="preserve"> called SharedClass</w:t>
-      </w:r>
-      <w:r>
-        <w:t xml:space="preserve"> and MemPool</w:t>
-      </w:r>
+        <w:t xml:space="preserve"> called </w:t>
+      </w:r>
+      <w:proofErr w:type="spellStart"/>
+      <w:r>
+        <w:t>SharedClass</w:t>
+      </w:r>
+      <w:proofErr w:type="spellEnd"/>
+      <w:r>
+        <w:t xml:space="preserve"> and </w:t>
+      </w:r>
+      <w:proofErr w:type="spellStart"/>
+      <w:r>
+        <w:t>MemPool</w:t>
+      </w:r>
+      <w:proofErr w:type="spellEnd"/>
       <w:r>
         <w:t>, as well as utility functions that help the programmer mirror a thread based workflow.</w:t>
       </w:r>
       <w:r>
-        <w:t xml:space="preserve"> The programmer writes code as if it is a multi-threaded program. The only factor the programmer has to keep in mind is that only the portions of the heap that need </w:t>
+        <w:t xml:space="preserve"> The programmer writes code as if it is a multi-threaded program. The </w:t>
+      </w:r>
+      <w:proofErr w:type="spellStart"/>
+      <w:r>
+        <w:t>importatant</w:t>
+      </w:r>
+      <w:proofErr w:type="spellEnd"/>
+      <w:r>
+        <w:t xml:space="preserve"> factor the programmer has to keep in mind is that only the portions of the heap </w:t>
       </w:r>
       <w:r>
         <w:lastRenderedPageBreak/>
-        <w:t>to be shared should be</w:t>
+        <w:t>that need to be shared should be</w:t>
       </w:r>
       <w:r>
         <w:t xml:space="preserve"> marked as</w:t>
@@ -361,26 +412,66 @@
         <w:t xml:space="preserve"> shared.</w:t>
       </w:r>
       <w:r>
-        <w:t xml:space="preserve"> This marking is done by extending the SharedClass.</w:t>
+        <w:t xml:space="preserve"> This marking is done by extending the </w:t>
+      </w:r>
+      <w:proofErr w:type="spellStart"/>
+      <w:r>
+        <w:t>SharedClass</w:t>
+      </w:r>
+      <w:proofErr w:type="spellEnd"/>
+      <w:r>
+        <w:t>.</w:t>
       </w:r>
     </w:p>
     <w:p>
       <w:pPr>
         <w:pStyle w:val="Heading3"/>
       </w:pPr>
-      <w:r>
-        <w:t>shalloclib::</w:t>
-      </w:r>
-      <w:r>
-        <w:t>MemPool::MemPool</w:t>
-      </w:r>
-    </w:p>
-    <w:p>
-      <w:r>
-        <w:t xml:space="preserve">shalloclib </w:t>
-      </w:r>
-      <w:r>
-        <w:t xml:space="preserve">has MemPool objects, each of which represent a memory pool of a different block size. </w:t>
+      <w:proofErr w:type="spellStart"/>
+      <w:proofErr w:type="gramStart"/>
+      <w:r>
+        <w:t>shalloclib</w:t>
+      </w:r>
+      <w:proofErr w:type="spellEnd"/>
+      <w:proofErr w:type="gramEnd"/>
+      <w:r>
+        <w:t>::</w:t>
+      </w:r>
+      <w:proofErr w:type="spellStart"/>
+      <w:r>
+        <w:t>MemPool</w:t>
+      </w:r>
+      <w:proofErr w:type="spellEnd"/>
+      <w:r>
+        <w:t>::</w:t>
+      </w:r>
+      <w:proofErr w:type="spellStart"/>
+      <w:r>
+        <w:t>MemPool</w:t>
+      </w:r>
+      <w:proofErr w:type="spellEnd"/>
+    </w:p>
+    <w:p>
+      <w:proofErr w:type="spellStart"/>
+      <w:proofErr w:type="gramStart"/>
+      <w:r>
+        <w:t>shalloclib</w:t>
+      </w:r>
+      <w:proofErr w:type="spellEnd"/>
+      <w:proofErr w:type="gramEnd"/>
+      <w:r>
+        <w:t xml:space="preserve"> </w:t>
+      </w:r>
+      <w:r>
+        <w:t xml:space="preserve">has </w:t>
+      </w:r>
+      <w:proofErr w:type="spellStart"/>
+      <w:r>
+        <w:t>MemPool</w:t>
+      </w:r>
+      <w:proofErr w:type="spellEnd"/>
+      <w:r>
+        <w:t xml:space="preserve"> objects, each of which represent a memory pool of a different block size. </w:t>
       </w:r>
       <w:r>
         <w:t>Currently,</w:t>
@@ -401,7 +492,15 @@
         <w:t xml:space="preserve">. </w:t>
       </w:r>
       <w:r>
-        <w:t>For each MemPool object, the constructor</w:t>
+        <w:t xml:space="preserve">For each </w:t>
+      </w:r>
+      <w:proofErr w:type="spellStart"/>
+      <w:r>
+        <w:t>MemPool</w:t>
+      </w:r>
+      <w:proofErr w:type="spellEnd"/>
+      <w:r>
+        <w:t xml:space="preserve"> object, the constructor</w:t>
       </w:r>
       <w:r>
         <w:t xml:space="preserve"> creates a shared memory segment and logically divides it into blocks. The size of each block and the number of such blocks</w:t>
@@ -413,8 +512,13 @@
         <w:t xml:space="preserve"> </w:t>
       </w:r>
       <w:r>
-        <w:t>is configurable statically. The shared memory segment is then mapped using mmap</w:t>
-      </w:r>
+        <w:t xml:space="preserve">is configurable statically. The shared memory segment is then mapped using </w:t>
+      </w:r>
+      <w:proofErr w:type="spellStart"/>
+      <w:r>
+        <w:t>mmap</w:t>
+      </w:r>
+      <w:proofErr w:type="spellEnd"/>
       <w:sdt>
         <w:sdtPr>
           <w:id w:val="-1214416423"/>
@@ -530,7 +634,15 @@
         <w:t>processes.</w:t>
       </w:r>
       <w:r>
-        <w:t xml:space="preserve"> Further, as the MemPool objects </w:t>
+        <w:t xml:space="preserve"> Further, as the </w:t>
+      </w:r>
+      <w:proofErr w:type="spellStart"/>
+      <w:r>
+        <w:t>MemPool</w:t>
+      </w:r>
+      <w:proofErr w:type="spellEnd"/>
+      <w:r>
+        <w:t xml:space="preserve"> objects </w:t>
       </w:r>
       <w:r>
         <w:t xml:space="preserve">themselves </w:t>
@@ -541,7 +653,13 @@
     </w:p>
     <w:p>
       <w:r>
-        <w:t>If necessary, it is trivial to extend the library to support more such memory pools of different sizes. At present, the implementation does require some idea of what the application requires, and all these decisions have to be taken at compile time.</w:t>
+        <w:t xml:space="preserve">If necessary, it is trivial to extend the library to support more such memory pools of different sizes. At present, the </w:t>
+      </w:r>
+      <w:r>
+        <w:t>user needs to have a rough</w:t>
+      </w:r>
+      <w:r>
+        <w:t xml:space="preserve"> idea of what the application requires, and all these decisions have to be taken at compile time.</w:t>
       </w:r>
     </w:p>
     <w:p>
@@ -552,7 +670,27 @@
         <w:t>each shared</w:t>
       </w:r>
       <w:r>
-        <w:t xml:space="preserve"> memory segment, an array of bools is used. This helps keep track of which blocks are allocated and which are free. </w:t>
+        <w:t xml:space="preserve"> memory segment, an array of </w:t>
+      </w:r>
+      <w:proofErr w:type="spellStart"/>
+      <w:r>
+        <w:t>bool</w:t>
+      </w:r>
+      <w:r>
+        <w:t>ean</w:t>
+      </w:r>
+      <w:r>
+        <w:t>s</w:t>
+      </w:r>
+      <w:proofErr w:type="spellEnd"/>
+      <w:r>
+        <w:t xml:space="preserve"> is used. This helps</w:t>
+      </w:r>
+      <w:r>
+        <w:t xml:space="preserve"> to</w:t>
+      </w:r>
+      <w:r>
+        <w:t xml:space="preserve"> keep track of which blocks are allocated and which are free. </w:t>
       </w:r>
       <w:r>
         <w:t xml:space="preserve">A bitmap could have been used here, but that is just a speed vs. space tradeoff. </w:t>
@@ -577,9 +715,29 @@
       <w:pPr>
         <w:pStyle w:val="Heading3"/>
       </w:pPr>
-      <w:r>
-        <w:t>shalloclib::MemPool::getBlock</w:t>
-      </w:r>
+      <w:proofErr w:type="spellStart"/>
+      <w:proofErr w:type="gramStart"/>
+      <w:r>
+        <w:t>shalloclib</w:t>
+      </w:r>
+      <w:proofErr w:type="spellEnd"/>
+      <w:proofErr w:type="gramEnd"/>
+      <w:r>
+        <w:t>::</w:t>
+      </w:r>
+      <w:proofErr w:type="spellStart"/>
+      <w:r>
+        <w:t>MemPool</w:t>
+      </w:r>
+      <w:proofErr w:type="spellEnd"/>
+      <w:r>
+        <w:t>::</w:t>
+      </w:r>
+      <w:proofErr w:type="spellStart"/>
+      <w:r>
+        <w:t>getBlock</w:t>
+      </w:r>
+      <w:proofErr w:type="spellEnd"/>
     </w:p>
     <w:p>
       <w:r>
@@ -596,9 +754,29 @@
       <w:pPr>
         <w:pStyle w:val="Heading3"/>
       </w:pPr>
-      <w:r>
-        <w:t>shalloclib::MemPool::destroyBlock</w:t>
-      </w:r>
+      <w:proofErr w:type="spellStart"/>
+      <w:proofErr w:type="gramStart"/>
+      <w:r>
+        <w:t>shalloclib</w:t>
+      </w:r>
+      <w:proofErr w:type="spellEnd"/>
+      <w:proofErr w:type="gramEnd"/>
+      <w:r>
+        <w:t>::</w:t>
+      </w:r>
+      <w:proofErr w:type="spellStart"/>
+      <w:r>
+        <w:t>MemPool</w:t>
+      </w:r>
+      <w:proofErr w:type="spellEnd"/>
+      <w:r>
+        <w:t>::</w:t>
+      </w:r>
+      <w:proofErr w:type="spellStart"/>
+      <w:r>
+        <w:t>destroyBlock</w:t>
+      </w:r>
+      <w:proofErr w:type="spellEnd"/>
     </w:p>
     <w:p>
       <w:r>
@@ -612,13 +790,30 @@
       <w:pPr>
         <w:pStyle w:val="Heading3"/>
       </w:pPr>
+      <w:proofErr w:type="spellStart"/>
+      <w:proofErr w:type="gramStart"/>
       <w:r>
         <w:lastRenderedPageBreak/>
-        <w:t>shalloclib::</w:t>
-      </w:r>
-      <w:r>
-        <w:t>MemPool::addrWithinRange</w:t>
-      </w:r>
+        <w:t>shalloclib</w:t>
+      </w:r>
+      <w:proofErr w:type="spellEnd"/>
+      <w:proofErr w:type="gramEnd"/>
+      <w:r>
+        <w:t>::</w:t>
+      </w:r>
+      <w:proofErr w:type="spellStart"/>
+      <w:r>
+        <w:t>MemPool</w:t>
+      </w:r>
+      <w:proofErr w:type="spellEnd"/>
+      <w:r>
+        <w:t>::</w:t>
+      </w:r>
+      <w:proofErr w:type="spellStart"/>
+      <w:r>
+        <w:t>addrWithinRange</w:t>
+      </w:r>
+      <w:proofErr w:type="spellEnd"/>
     </w:p>
     <w:p>
       <w:r>
@@ -632,22 +827,34 @@
       <w:pPr>
         <w:pStyle w:val="Heading3"/>
       </w:pPr>
-      <w:r>
-        <w:t>shalloclib::SharedClass</w:t>
-      </w:r>
-    </w:p>
-    <w:p>
-      <w:r>
-        <w:t xml:space="preserve">This is the class that objects that want to be allocated </w:t>
-      </w:r>
-      <w:r>
-        <w:t xml:space="preserve">memory </w:t>
-      </w:r>
-      <w:r>
-        <w:t>from</w:t>
-      </w:r>
-      <w:r>
-        <w:t xml:space="preserve"> the shared memory space should extend. The new and delete operators of this class are overridden. SharedClass also has an element called lock, which gives the programmer a locking option for the whole class.</w:t>
+      <w:proofErr w:type="spellStart"/>
+      <w:r>
+        <w:t>shalloclib</w:t>
+      </w:r>
+      <w:proofErr w:type="spellEnd"/>
+      <w:r>
+        <w:t>::</w:t>
+      </w:r>
+      <w:proofErr w:type="spellStart"/>
+      <w:r>
+        <w:t>SharedClass</w:t>
+      </w:r>
+      <w:proofErr w:type="spellEnd"/>
+    </w:p>
+    <w:p>
+      <w:r>
+        <w:t>An object which wants to be allocated shared memory extends this class</w:t>
+      </w:r>
+      <w:r>
+        <w:t xml:space="preserve">. The new and delete operators of this class are overridden. </w:t>
+      </w:r>
+      <w:proofErr w:type="spellStart"/>
+      <w:r>
+        <w:t>SharedClass</w:t>
+      </w:r>
+      <w:proofErr w:type="spellEnd"/>
+      <w:r>
+        <w:t xml:space="preserve"> also has an element called lock, which gives the programmer a locking option for the whole class.</w:t>
       </w:r>
     </w:p>
     <w:p>
@@ -703,7 +910,15 @@
         </w:sdtContent>
       </w:sdt>
       <w:r>
-        <w:t xml:space="preserve"> attribute should be associated with them. The lock that comes with the SharedClass object automatically has this, and thus, can be used to get exclusive access to the object across processes. The programmer, of course, is free to devise other locks that suit the need at hand, as long as </w:t>
+        <w:t xml:space="preserve"> attribute should be associated with them. The lock that comes with the </w:t>
+      </w:r>
+      <w:proofErr w:type="spellStart"/>
+      <w:r>
+        <w:t>SharedClass</w:t>
+      </w:r>
+      <w:proofErr w:type="spellEnd"/>
+      <w:r>
+        <w:t xml:space="preserve"> object automatically has this, and thus, can be used to get exclusive access to the object across processes. The programmer, of course, is free to devise other locks that suit the need at hand, as long as </w:t>
       </w:r>
       <w:r>
         <w:t>they work across processes.</w:t>
@@ -713,8 +928,23 @@
       <w:pPr>
         <w:pStyle w:val="Heading3"/>
       </w:pPr>
-      <w:r>
-        <w:t>shalloclib::SharedClass::operator new</w:t>
+      <w:proofErr w:type="spellStart"/>
+      <w:proofErr w:type="gramStart"/>
+      <w:r>
+        <w:t>shalloclib</w:t>
+      </w:r>
+      <w:proofErr w:type="spellEnd"/>
+      <w:proofErr w:type="gramEnd"/>
+      <w:r>
+        <w:t>::</w:t>
+      </w:r>
+      <w:proofErr w:type="spellStart"/>
+      <w:r>
+        <w:t>SharedClass</w:t>
+      </w:r>
+      <w:proofErr w:type="spellEnd"/>
+      <w:r>
+        <w:t>::operator new</w:t>
       </w:r>
     </w:p>
     <w:p>
@@ -722,18 +952,45 @@
         <w:t>The new operator is overridden so that memory is allocated from shared memory</w:t>
       </w:r>
       <w:r>
-        <w:t>. This function tries to find the optimal block to allocate. It compares the size of the required object and tries to allocate from the memory pool whose block size is just able to satisfy the requirement. If that pool is exhausted, it tries the memory pool with the next greater block size and so on.</w:t>
-      </w:r>
-      <w:r>
-        <w:t xml:space="preserve"> It fails only if there is no block that can satisfy the requirement.</w:t>
+        <w:t xml:space="preserve">. This function tries to find the optimal block to allocate. It compares the size of the required object and tries to allocate from </w:t>
+      </w:r>
+      <w:r>
+        <w:t>that</w:t>
+      </w:r>
+      <w:r>
+        <w:t xml:space="preserve"> memory pool whose block size is just able to satisfy the requirement. If that pool is exhausted, it tries the memory pool with the next greater block size and so on.</w:t>
+      </w:r>
+      <w:r>
+        <w:t xml:space="preserve"> It fails only if there is no block </w:t>
+      </w:r>
+      <w:r>
+        <w:t xml:space="preserve">free </w:t>
+      </w:r>
+      <w:r>
+        <w:t>that can satisfy the requirement.</w:t>
       </w:r>
     </w:p>
     <w:p>
       <w:pPr>
         <w:pStyle w:val="Heading3"/>
       </w:pPr>
-      <w:r>
-        <w:t>shalloclib::SharedClass::operator delete</w:t>
+      <w:proofErr w:type="spellStart"/>
+      <w:proofErr w:type="gramStart"/>
+      <w:r>
+        <w:t>shalloclib</w:t>
+      </w:r>
+      <w:proofErr w:type="spellEnd"/>
+      <w:proofErr w:type="gramEnd"/>
+      <w:r>
+        <w:t>::</w:t>
+      </w:r>
+      <w:proofErr w:type="spellStart"/>
+      <w:r>
+        <w:t>SharedClass</w:t>
+      </w:r>
+      <w:proofErr w:type="spellEnd"/>
+      <w:r>
+        <w:t>::operator delete</w:t>
       </w:r>
     </w:p>
     <w:p>
@@ -744,8 +1001,16 @@
         <w:t xml:space="preserve">first finds out the actual memory pool from which this block was allocated, </w:t>
       </w:r>
       <w:r>
-        <w:t>finds out the entry in the array of bools</w:t>
-      </w:r>
+        <w:t>finds out</w:t>
+      </w:r>
+      <w:r>
+        <w:t xml:space="preserve"> the entry in the array of </w:t>
+      </w:r>
+      <w:proofErr w:type="spellStart"/>
+      <w:r>
+        <w:t>booleans</w:t>
+      </w:r>
+      <w:proofErr w:type="spellEnd"/>
       <w:r>
         <w:t xml:space="preserve"> corresponding to the memory pool</w:t>
       </w:r>
@@ -761,20 +1026,30 @@
         <w:t xml:space="preserve">The address supplied must be the beginning address of a block. While it is straightforward to </w:t>
       </w:r>
       <w:r>
-        <w:t xml:space="preserve">allow an address that points to the middle of </w:t>
+        <w:t xml:space="preserve">allow an address that points to the middle of the block to delete the block, more often than </w:t>
       </w:r>
       <w:r>
         <w:lastRenderedPageBreak/>
-        <w:t>the block to delete the block, more often than not, such a scenario indicates a bug in the program, and hence, the library does not permit such deletions.</w:t>
+        <w:t>not, such a scenario indicates a bug in the program, and hence, the library does not permit such deletions.</w:t>
       </w:r>
     </w:p>
     <w:p>
       <w:pPr>
         <w:pStyle w:val="Heading3"/>
       </w:pPr>
-      <w:r>
-        <w:t>shalloclib::sthread_create</w:t>
-      </w:r>
+      <w:proofErr w:type="spellStart"/>
+      <w:r>
+        <w:t>shalloclib</w:t>
+      </w:r>
+      <w:proofErr w:type="spellEnd"/>
+      <w:r>
+        <w:t>::</w:t>
+      </w:r>
+      <w:proofErr w:type="spellStart"/>
+      <w:r>
+        <w:t>sthread_create</w:t>
+      </w:r>
+      <w:proofErr w:type="spellEnd"/>
     </w:p>
     <w:p>
       <w:r>
@@ -795,7 +1070,15 @@
         <w:t>MAP_SHARED</w:t>
       </w:r>
       <w:r>
-        <w:t xml:space="preserve"> flag was set when the shared memory segment was ‘mmap’ed. </w:t>
+        <w:t xml:space="preserve"> flag was set when the shared memory segment was ‘</w:t>
+      </w:r>
+      <w:proofErr w:type="spellStart"/>
+      <w:r>
+        <w:t>mmap’ed</w:t>
+      </w:r>
+      <w:proofErr w:type="spellEnd"/>
+      <w:r>
+        <w:t xml:space="preserve">. </w:t>
       </w:r>
       <w:r>
         <w:t>Thus, any changes to the shared memory segment made by the child process are immediately visible to the parent process and vice versa.</w:t>
@@ -803,7 +1086,15 @@
     </w:p>
     <w:p>
       <w:r>
-        <w:t xml:space="preserve">As the array of bools for storing the free status of blocks is also stored in the shared memory segment, the child process </w:t>
+        <w:t xml:space="preserve">As the array of </w:t>
+      </w:r>
+      <w:proofErr w:type="spellStart"/>
+      <w:r>
+        <w:t>booleans</w:t>
+      </w:r>
+      <w:proofErr w:type="spellEnd"/>
+      <w:r>
+        <w:t xml:space="preserve"> for storing the free status of blocks is also stored in the shared memory segment, the child process </w:t>
       </w:r>
       <w:r>
         <w:t>is able to allocate new objects, and as long as a reference to the new object is stored in some place in the shared memory that the parent knows about, the parent will be able to use the new object.</w:t>
@@ -813,14 +1104,36 @@
       <w:pPr>
         <w:pStyle w:val="Heading3"/>
       </w:pPr>
-      <w:r>
-        <w:t>shalloclib::sthread_join</w:t>
-      </w:r>
-    </w:p>
-    <w:p>
-      <w:r>
-        <w:t>sthread_join allows a “thread” to wait for another “thread.” Instead of pthread_t</w:t>
-      </w:r>
+      <w:proofErr w:type="spellStart"/>
+      <w:r>
+        <w:t>shalloclib</w:t>
+      </w:r>
+      <w:proofErr w:type="spellEnd"/>
+      <w:r>
+        <w:t>::</w:t>
+      </w:r>
+      <w:proofErr w:type="spellStart"/>
+      <w:r>
+        <w:t>sthread_join</w:t>
+      </w:r>
+      <w:proofErr w:type="spellEnd"/>
+    </w:p>
+    <w:p>
+      <w:proofErr w:type="spellStart"/>
+      <w:proofErr w:type="gramStart"/>
+      <w:r>
+        <w:t>sthread_join</w:t>
+      </w:r>
+      <w:proofErr w:type="spellEnd"/>
+      <w:proofErr w:type="gramEnd"/>
+      <w:r>
+        <w:t xml:space="preserve"> allows a “thread” to wait for another “thread.” Instead of </w:t>
+      </w:r>
+      <w:proofErr w:type="spellStart"/>
+      <w:r>
+        <w:t>pthread_t</w:t>
+      </w:r>
+      <w:proofErr w:type="spellEnd"/>
       <w:sdt>
         <w:sdtPr>
           <w:id w:val="1643613748"/>
@@ -876,8 +1189,21 @@
         <w:t xml:space="preserve"> of the process. </w:t>
       </w:r>
       <w:r>
-        <w:t>Internally, sthread_join just calls wait_pid</w:t>
-      </w:r>
+        <w:t xml:space="preserve">Internally, </w:t>
+      </w:r>
+      <w:proofErr w:type="spellStart"/>
+      <w:r>
+        <w:t>sthread_join</w:t>
+      </w:r>
+      <w:proofErr w:type="spellEnd"/>
+      <w:r>
+        <w:t xml:space="preserve"> just calls </w:t>
+      </w:r>
+      <w:proofErr w:type="spellStart"/>
+      <w:r>
+        <w:t>wait_pid</w:t>
+      </w:r>
+      <w:proofErr w:type="spellEnd"/>
       <w:sdt>
         <w:sdtPr>
           <w:id w:val="1343661266"/>
@@ -931,13 +1257,30 @@
       <w:pPr>
         <w:pStyle w:val="Heading3"/>
       </w:pPr>
-      <w:r>
-        <w:t>shalloclib::sthread_cancel</w:t>
-      </w:r>
-    </w:p>
-    <w:p>
-      <w:r>
-        <w:t xml:space="preserve">sthread_cancel allows a “thread” to be killed. It accepts the </w:t>
+      <w:proofErr w:type="spellStart"/>
+      <w:r>
+        <w:t>shalloclib</w:t>
+      </w:r>
+      <w:proofErr w:type="spellEnd"/>
+      <w:r>
+        <w:t>::</w:t>
+      </w:r>
+      <w:proofErr w:type="spellStart"/>
+      <w:r>
+        <w:t>sthread_cancel</w:t>
+      </w:r>
+      <w:proofErr w:type="spellEnd"/>
+    </w:p>
+    <w:p>
+      <w:proofErr w:type="spellStart"/>
+      <w:proofErr w:type="gramStart"/>
+      <w:r>
+        <w:t>sthread_cancel</w:t>
+      </w:r>
+      <w:proofErr w:type="spellEnd"/>
+      <w:proofErr w:type="gramEnd"/>
+      <w:r>
+        <w:t xml:space="preserve"> allows a “thread” to be killed. It accepts the </w:t>
       </w:r>
       <w:r>
         <w:t>process ID</w:t>
@@ -1064,14 +1407,14 @@
         <w:t xml:space="preserve"> has copy-on-write semantics</w:t>
       </w:r>
       <w:r>
-        <w:t xml:space="preserve"> </w:t>
+        <w:t xml:space="preserve"> by default.</w:t>
+      </w:r>
+      <w:r>
+        <w:t xml:space="preserve"> Thus, when a child process is </w:t>
       </w:r>
       <w:r>
         <w:lastRenderedPageBreak/>
-        <w:t>by default.</w:t>
-      </w:r>
-      <w:r>
-        <w:t xml:space="preserve"> Thus, when a child process is formed</w:t>
+        <w:t>formed</w:t>
       </w:r>
       <w:r>
         <w:t>, “the only penalty that it incurs is the time and memory required to duplicate the parent's page tables, and to create a unique task structure for the child.”</w:t>
@@ -1219,7 +1562,19 @@
     </w:p>
     <w:p>
       <w:r>
-        <w:t>The library achieves the goal of sharing only what the programmer wants shared. Further, because each spawned process handles only the signals received to them, a segmentation fault affects only the process that caused it and the other processes continue to execute.</w:t>
+        <w:t xml:space="preserve">The library achieves the goal of sharing only what the programmer wants </w:t>
+      </w:r>
+      <w:r>
+        <w:t>to share</w:t>
+      </w:r>
+      <w:r>
+        <w:t xml:space="preserve">. Further, because each spawned process handles only the signals received </w:t>
+      </w:r>
+      <w:r>
+        <w:t>by</w:t>
+      </w:r>
+      <w:r>
+        <w:t xml:space="preserve"> them, a segmentation fault affects only the process that caused it and the other processes continue to execute.</w:t>
       </w:r>
     </w:p>
     <w:p>
@@ -1298,8 +1653,13 @@
         </w:sdtContent>
       </w:sdt>
       <w:r>
-        <w:t xml:space="preserve"> and DThreads</w:t>
-      </w:r>
+        <w:t xml:space="preserve"> and </w:t>
+      </w:r>
+      <w:proofErr w:type="spellStart"/>
+      <w:r>
+        <w:t>DThreads</w:t>
+      </w:r>
+      <w:proofErr w:type="spellEnd"/>
       <w:sdt>
         <w:sdtPr>
           <w:id w:val="1789472408"/>
@@ -1349,8 +1709,31 @@
         <w:t xml:space="preserve"> use the threads as processes paradigm, </w:t>
       </w:r>
       <w:r>
-        <w:t>but while Grace does not support communication between threads, DThreads “merges” the heap together at synchronization points. shalloc offers a middle ground – it is possible to communicate between threads and the programmer is also able to specify which parts are shared.</w:t>
-      </w:r>
+        <w:t xml:space="preserve">but while Grace does not support communication between threads, </w:t>
+      </w:r>
+      <w:proofErr w:type="spellStart"/>
+      <w:r>
+        <w:t>DThreads</w:t>
+      </w:r>
+      <w:proofErr w:type="spellEnd"/>
+      <w:r>
+        <w:t xml:space="preserve"> “merges” the heap together at synchronization points. </w:t>
+      </w:r>
+      <w:proofErr w:type="spellStart"/>
+      <w:proofErr w:type="gramStart"/>
+      <w:r>
+        <w:t>shalloc</w:t>
+      </w:r>
+      <w:proofErr w:type="spellEnd"/>
+      <w:proofErr w:type="gramEnd"/>
+      <w:r>
+        <w:t xml:space="preserve"> offers a middle ground – it is possible to communicate between threads and the programmer is also able to specify which parts are shared.</w:t>
+      </w:r>
+    </w:p>
+    <w:p>
+      <w:pPr>
+        <w:pStyle w:val="Heading2"/>
+      </w:pPr>
     </w:p>
     <w:p>
       <w:pPr>
@@ -1558,12 +1941,21 @@
       </w:r>
     </w:p>
     <w:p>
-      <w:r>
-        <w:t xml:space="preserve">shalloc allows the programmer to concentrate on the actual algorithms, rather than </w:t>
+      <w:proofErr w:type="spellStart"/>
+      <w:proofErr w:type="gramStart"/>
+      <w:r>
+        <w:t>shalloc</w:t>
+      </w:r>
+      <w:proofErr w:type="spellEnd"/>
+      <w:proofErr w:type="gramEnd"/>
+      <w:r>
+        <w:t xml:space="preserve"> allows the programmer to concentrate on the actual algorithms, rather than </w:t>
       </w:r>
       <w:r>
         <w:t>be distracted by peripheral concerns such as how the sharing of memory can be implemented between processes. It allows the programmer to control exactly what objects are visible to other threads and what objects are not.</w:t>
       </w:r>
+      <w:bookmarkStart w:id="0" w:name="_GoBack"/>
+      <w:bookmarkEnd w:id="0"/>
     </w:p>
     <w:p>
       <w:pPr>
@@ -4489,7 +4881,7 @@
 </file>
 
 <file path=customXml/itemProps1.xml><?xml version="1.0" encoding="utf-8"?>
-<ds:datastoreItem xmlns:ds="http://schemas.openxmlformats.org/officeDocument/2006/customXml" ds:itemID="{44004746-E6B3-4A1C-A3FE-A37FB6CE3065}">
+<ds:datastoreItem xmlns:ds="http://schemas.openxmlformats.org/officeDocument/2006/customXml" ds:itemID="{9A555142-C86E-4B28-A50D-825C1DA8EE60}">
   <ds:schemaRefs>
     <ds:schemaRef ds:uri="http://schemas.openxmlformats.org/officeDocument/2006/bibliography"/>
   </ds:schemaRefs>

</xml_diff>